<commit_message>
Agregado los mensajes de los cambios que se le hicieron.
</commit_message>
<xml_diff>
--- a/fupaDocumentos/Pruebas.docx
+++ b/fupaDocumentos/Pruebas.docx
@@ -553,6 +553,36 @@
               </w:rPr>
               <w:t>”.</w:t>
             </w:r>
+            <w:r>
+              <w:rPr>
+                <w:sz w:val="20"/>
+                <w:szCs w:val="20"/>
+              </w:rPr>
+              <w:t xml:space="preserve"> </w:t>
+            </w:r>
+            <w:r>
+              <w:rPr>
+                <w:b/>
+                <w:sz w:val="20"/>
+                <w:szCs w:val="20"/>
+              </w:rPr>
+              <w:t>Res</w:t>
+            </w:r>
+            <w:r>
+              <w:rPr>
+                <w:b/>
+                <w:sz w:val="20"/>
+                <w:szCs w:val="20"/>
+              </w:rPr>
+              <w:t>uelto</w:t>
+            </w:r>
+            <w:r>
+              <w:rPr>
+                <w:sz w:val="20"/>
+                <w:szCs w:val="20"/>
+              </w:rPr>
+              <w:t>: ahora el campo muestra el nombre de la ciudad y su estado, el único detalle es que los acentos no se muestran bien y en vez de estos aparece un símbolo que no debería de aparecer.</w:t>
+            </w:r>
           </w:p>
           <w:p>
             <w:pPr>
@@ -600,6 +630,30 @@
               </w:rPr>
               <w:t xml:space="preserve"> a agregar resulta en una pantalla de error.</w:t>
             </w:r>
+            <w:r>
+              <w:rPr>
+                <w:sz w:val="20"/>
+                <w:szCs w:val="20"/>
+              </w:rPr>
+              <w:t xml:space="preserve"> </w:t>
+            </w:r>
+            <w:r>
+              <w:rPr>
+                <w:b/>
+                <w:sz w:val="20"/>
+                <w:szCs w:val="20"/>
+              </w:rPr>
+              <w:t>Resuelto</w:t>
+            </w:r>
+            <w:bookmarkStart w:id="0" w:name="_GoBack"/>
+            <w:r>
+              <w:rPr>
+                <w:sz w:val="20"/>
+                <w:szCs w:val="20"/>
+              </w:rPr>
+              <w:t>.</w:t>
+            </w:r>
+            <w:bookmarkEnd w:id="0"/>
           </w:p>
           <w:p>
             <w:pPr>
@@ -653,6 +707,28 @@
                 <w:szCs w:val="20"/>
               </w:rPr>
               <w:t xml:space="preserve"> a agregar resulta en una pantalla de error.</w:t>
+            </w:r>
+            <w:r>
+              <w:rPr>
+                <w:sz w:val="20"/>
+                <w:szCs w:val="20"/>
+              </w:rPr>
+              <w:t xml:space="preserve"> </w:t>
+            </w:r>
+            <w:r>
+              <w:rPr>
+                <w:b/>
+                <w:sz w:val="20"/>
+                <w:szCs w:val="20"/>
+              </w:rPr>
+              <w:t>Resuelto</w:t>
+            </w:r>
+            <w:r>
+              <w:rPr>
+                <w:sz w:val="20"/>
+                <w:szCs w:val="20"/>
+              </w:rPr>
+              <w:t>.</w:t>
             </w:r>
           </w:p>
           <w:p>
@@ -2618,10 +2694,7 @@
     <w:p/>
     <w:p/>
     <w:p/>
-    <w:p>
-      <w:bookmarkStart w:id="0" w:name="_GoBack"/>
-      <w:bookmarkEnd w:id="0"/>
-    </w:p>
+    <w:p/>
     <w:tbl>
       <w:tblPr>
         <w:tblStyle w:val="TableGrid"/>

</xml_diff>